<commit_message>
Abhisravanam  Final files - 29/09/2022
</commit_message>
<xml_diff>
--- a/abhishravaNa/abhishravaNam Tamil Corrections.docx
+++ b/abhishravaNa/abhishravaNam Tamil Corrections.docx
@@ -1,6 +1,6 @@
 
 <file path=word/document.xml><?xml version="1.0" encoding="utf-8"?>
-<w:document xmlns:wpc="http://schemas.microsoft.com/office/word/2010/wordprocessingCanvas" xmlns:cx="http://schemas.microsoft.com/office/drawing/2014/chartex" xmlns:cx1="http://schemas.microsoft.com/office/drawing/2015/9/8/chartex" xmlns:mc="http://schemas.openxmlformats.org/markup-compatibility/2006" xmlns:o="urn:schemas-microsoft-com:office:office" xmlns:r="http://schemas.openxmlformats.org/officeDocument/2006/relationships" xmlns:m="http://schemas.openxmlformats.org/officeDocument/2006/math" xmlns:v="urn:schemas-microsoft-com:vml" xmlns:wp14="http://schemas.microsoft.com/office/word/2010/wordprocessingDrawing" xmlns:wp="http://schemas.openxmlformats.org/drawingml/2006/wordprocessingDrawing" xmlns:w10="urn:schemas-microsoft-com:office:word" xmlns:w="http://schemas.openxmlformats.org/wordprocessingml/2006/main" xmlns:w14="http://schemas.microsoft.com/office/word/2010/wordml" xmlns:w15="http://schemas.microsoft.com/office/word/2012/wordml" xmlns:w16se="http://schemas.microsoft.com/office/word/2015/wordml/symex" xmlns:wpg="http://schemas.microsoft.com/office/word/2010/wordprocessingGroup" xmlns:wpi="http://schemas.microsoft.com/office/word/2010/wordprocessingInk" xmlns:wne="http://schemas.microsoft.com/office/word/2006/wordml" xmlns:wps="http://schemas.microsoft.com/office/word/2010/wordprocessingShape" mc:Ignorable="w14 w15 w16se wp14">
+<w:document xmlns:wpc="http://schemas.microsoft.com/office/word/2010/wordprocessingCanvas" xmlns:cx="http://schemas.microsoft.com/office/drawing/2014/chartex" xmlns:cx1="http://schemas.microsoft.com/office/drawing/2015/9/8/chartex" xmlns:cx2="http://schemas.microsoft.com/office/drawing/2015/10/21/chartex" xmlns:cx3="http://schemas.microsoft.com/office/drawing/2016/5/9/chartex" xmlns:cx4="http://schemas.microsoft.com/office/drawing/2016/5/10/chartex" xmlns:cx5="http://schemas.microsoft.com/office/drawing/2016/5/11/chartex" xmlns:cx6="http://schemas.microsoft.com/office/drawing/2016/5/12/chartex" xmlns:cx7="http://schemas.microsoft.com/office/drawing/2016/5/13/chartex" xmlns:cx8="http://schemas.microsoft.com/office/drawing/2016/5/14/chartex" xmlns:mc="http://schemas.openxmlformats.org/markup-compatibility/2006" xmlns:aink="http://schemas.microsoft.com/office/drawing/2016/ink" xmlns:am3d="http://schemas.microsoft.com/office/drawing/2017/model3d" xmlns:o="urn:schemas-microsoft-com:office:office" xmlns:oel="http://schemas.microsoft.com/office/2019/extlst" xmlns:r="http://schemas.openxmlformats.org/officeDocument/2006/relationships" xmlns:m="http://schemas.openxmlformats.org/officeDocument/2006/math" xmlns:v="urn:schemas-microsoft-com:vml" xmlns:wp14="http://schemas.microsoft.com/office/word/2010/wordprocessingDrawing" xmlns:wp="http://schemas.openxmlformats.org/drawingml/2006/wordprocessingDrawing" xmlns:w10="urn:schemas-microsoft-com:office:word" xmlns:w="http://schemas.openxmlformats.org/wordprocessingml/2006/main" xmlns:w14="http://schemas.microsoft.com/office/word/2010/wordml" xmlns:w15="http://schemas.microsoft.com/office/word/2012/wordml" xmlns:w16cex="http://schemas.microsoft.com/office/word/2018/wordml/cex" xmlns:w16cid="http://schemas.microsoft.com/office/word/2016/wordml/cid" xmlns:w16="http://schemas.microsoft.com/office/word/2018/wordml" xmlns:w16sdtdh="http://schemas.microsoft.com/office/word/2020/wordml/sdtdatahash" xmlns:w16se="http://schemas.microsoft.com/office/word/2015/wordml/symex" xmlns:wpg="http://schemas.microsoft.com/office/word/2010/wordprocessingGroup" xmlns:wpi="http://schemas.microsoft.com/office/word/2010/wordprocessingInk" xmlns:wne="http://schemas.microsoft.com/office/word/2006/wordml" xmlns:wps="http://schemas.microsoft.com/office/word/2010/wordprocessingShape" mc:Ignorable="w14 w15 w16se w16cid w16 w16cex w16sdtdh wp14">
   <w:body>
     <w:p>
       <w:pPr>
@@ -33,27 +33,7 @@
           <w:szCs w:val="32"/>
           <w:u w:val="single"/>
         </w:rPr>
-        <w:t xml:space="preserve"> </w:t>
-      </w:r>
-      <w:r>
-        <w:rPr>
-          <w:b/>
-          <w:bCs/>
-          <w:sz w:val="32"/>
-          <w:szCs w:val="32"/>
-          <w:u w:val="single"/>
-        </w:rPr>
-        <w:t>Tamil</w:t>
-      </w:r>
-      <w:r>
-        <w:rPr>
-          <w:b/>
-          <w:bCs/>
-          <w:sz w:val="32"/>
-          <w:szCs w:val="32"/>
-          <w:u w:val="single"/>
-        </w:rPr>
-        <w:t xml:space="preserve"> </w:t>
+        <w:t xml:space="preserve"> Tamil </w:t>
       </w:r>
       <w:r>
         <w:rPr>
@@ -85,7 +65,6 @@
         </w:rPr>
         <w:t xml:space="preserve">Observed </w:t>
       </w:r>
-      <w:proofErr w:type="gramStart"/>
       <w:r>
         <w:rPr>
           <w:b/>
@@ -102,12 +81,10 @@
           <w:bCs/>
           <w:sz w:val="32"/>
           <w:szCs w:val="32"/>
-          <w:highlight w:val="red"/>
           <w:u w:val="single"/>
         </w:rPr>
-        <w:t>????</w:t>
+        <w:t>30th Sep 2022</w:t>
       </w:r>
-      <w:proofErr w:type="gramEnd"/>
     </w:p>
     <w:tbl>
       <w:tblPr>
@@ -349,8 +326,6 @@
           <w:u w:val="single"/>
         </w:rPr>
       </w:pPr>
-      <w:bookmarkStart w:id="0" w:name="_GoBack"/>
-      <w:bookmarkEnd w:id="0"/>
       <w:proofErr w:type="spellStart"/>
       <w:r>
         <w:rPr>
@@ -2337,7 +2312,6 @@
               </w:rPr>
               <w:t>(</w:t>
             </w:r>
-            <w:proofErr w:type="spellStart"/>
             <w:r>
               <w:rPr>
                 <w:b/>
@@ -2345,17 +2319,7 @@
                 <w:sz w:val="28"/>
                 <w:szCs w:val="32"/>
               </w:rPr>
-              <w:t>Visargam</w:t>
-            </w:r>
-            <w:proofErr w:type="spellEnd"/>
-            <w:r>
-              <w:rPr>
-                <w:b/>
-                <w:bCs/>
-                <w:sz w:val="28"/>
-                <w:szCs w:val="32"/>
-              </w:rPr>
-              <w:t xml:space="preserve"> inserted)</w:t>
+              <w:t>Visargam inserted)</w:t>
             </w:r>
           </w:p>
         </w:tc>
@@ -2782,7 +2746,7 @@
               </w:rPr>
               <w:t>ரு</w:t>
             </w:r>
-            <w:bookmarkStart w:id="1" w:name="_Hlk73561420"/>
+            <w:bookmarkStart w:id="0" w:name="_Hlk73561420"/>
             <w:r>
               <w:rPr>
                 <w:rFonts w:ascii="BRH Tamil Tab Extra" w:hAnsi="BRH Tamil Tab Extra" w:cs="Latha"/>
@@ -2793,7 +2757,7 @@
               </w:rPr>
               <w:t>†</w:t>
             </w:r>
-            <w:bookmarkEnd w:id="1"/>
+            <w:bookmarkEnd w:id="0"/>
             <w:r>
               <w:rPr>
                 <w:rFonts w:ascii="Latha" w:hAnsi="Latha" w:cs="Latha"/>
@@ -2906,19 +2870,8 @@
                 <w:sz w:val="28"/>
                 <w:szCs w:val="32"/>
               </w:rPr>
-              <w:t xml:space="preserve"> </w:t>
-            </w:r>
-            <w:proofErr w:type="spellStart"/>
-            <w:r>
-              <w:rPr>
-                <w:b/>
-                <w:bCs/>
-                <w:sz w:val="28"/>
-                <w:szCs w:val="32"/>
-              </w:rPr>
-              <w:t>swaritam</w:t>
-            </w:r>
-            <w:proofErr w:type="spellEnd"/>
+              <w:t xml:space="preserve"> swaritam</w:t>
+            </w:r>
             <w:r>
               <w:rPr>
                 <w:rFonts w:ascii="BRH Malayalam Extra" w:hAnsi="BRH Malayalam Extra" w:cs="BRH Malayalam Extra"/>
@@ -3510,19 +3463,8 @@
                 <w:sz w:val="28"/>
                 <w:szCs w:val="28"/>
               </w:rPr>
-              <w:t xml:space="preserve">4th </w:t>
-            </w:r>
-            <w:proofErr w:type="spellStart"/>
-            <w:r>
-              <w:rPr>
-                <w:b/>
-                <w:bCs/>
-                <w:sz w:val="28"/>
-                <w:szCs w:val="28"/>
-              </w:rPr>
-              <w:t>Vaakyam</w:t>
-            </w:r>
-            <w:proofErr w:type="spellEnd"/>
+              <w:t>4th Vaakyam</w:t>
+            </w:r>
           </w:p>
           <w:p>
             <w:pPr>
@@ -3803,19 +3745,8 @@
                 <w:sz w:val="28"/>
                 <w:szCs w:val="28"/>
               </w:rPr>
-              <w:t xml:space="preserve">5th </w:t>
-            </w:r>
-            <w:proofErr w:type="spellStart"/>
-            <w:r>
-              <w:rPr>
-                <w:b/>
-                <w:bCs/>
-                <w:sz w:val="28"/>
-                <w:szCs w:val="28"/>
-              </w:rPr>
-              <w:t>Vaakyam</w:t>
-            </w:r>
-            <w:proofErr w:type="spellEnd"/>
+              <w:t>5th Vaakyam</w:t>
+            </w:r>
           </w:p>
           <w:p>
             <w:pPr>
@@ -5289,19 +5220,8 @@
                 <w:sz w:val="28"/>
                 <w:szCs w:val="28"/>
               </w:rPr>
-              <w:t xml:space="preserve">8th </w:t>
-            </w:r>
-            <w:proofErr w:type="spellStart"/>
-            <w:r>
-              <w:rPr>
-                <w:b/>
-                <w:bCs/>
-                <w:sz w:val="28"/>
-                <w:szCs w:val="28"/>
-              </w:rPr>
-              <w:t>Vaakyam</w:t>
-            </w:r>
-            <w:proofErr w:type="spellEnd"/>
+              <w:t>8th Vaakyam</w:t>
+            </w:r>
           </w:p>
           <w:p>
             <w:pPr>
@@ -7252,19 +7172,8 @@
                 <w:sz w:val="28"/>
                 <w:szCs w:val="28"/>
               </w:rPr>
-              <w:t xml:space="preserve">3rd </w:t>
-            </w:r>
-            <w:proofErr w:type="spellStart"/>
-            <w:r>
-              <w:rPr>
-                <w:b/>
-                <w:bCs/>
-                <w:sz w:val="28"/>
-                <w:szCs w:val="28"/>
-              </w:rPr>
-              <w:t>Vaakyam</w:t>
-            </w:r>
-            <w:proofErr w:type="spellEnd"/>
+              <w:t>3rd Vaakyam</w:t>
+            </w:r>
           </w:p>
           <w:p>
             <w:pPr>
@@ -13202,7 +13111,7 @@
                 <w:rFonts w:ascii="Latha" w:hAnsi="Latha" w:cs="Latha"/>
                 <w:sz w:val="28"/>
                 <w:szCs w:val="28"/>
-                <w:highlight w:val="yellow"/>
+                <w:highlight w:val="green"/>
                 <w:cs/>
                 <w:lang w:bidi="ta-IN"/>
               </w:rPr>
@@ -14361,7 +14270,6 @@
                 <w:sz w:val="28"/>
                 <w:szCs w:val="28"/>
               </w:rPr>
-              <w:lastRenderedPageBreak/>
               <w:t>TB 1.2.4.1 Para 62</w:t>
             </w:r>
           </w:p>
@@ -14665,6 +14573,7 @@
                 <w:sz w:val="28"/>
                 <w:szCs w:val="28"/>
               </w:rPr>
+              <w:lastRenderedPageBreak/>
               <w:t>TB 1.2.4.2 Para 63</w:t>
             </w:r>
           </w:p>
@@ -17778,19 +17687,8 @@
                 <w:sz w:val="28"/>
                 <w:szCs w:val="28"/>
               </w:rPr>
-              <w:t xml:space="preserve">First </w:t>
-            </w:r>
-            <w:proofErr w:type="spellStart"/>
-            <w:r>
-              <w:rPr>
-                <w:b/>
-                <w:bCs/>
-                <w:sz w:val="28"/>
-                <w:szCs w:val="28"/>
-              </w:rPr>
-              <w:t>padam</w:t>
-            </w:r>
-            <w:proofErr w:type="spellEnd"/>
+              <w:t>First padam</w:t>
+            </w:r>
           </w:p>
         </w:tc>
         <w:tc>
@@ -21100,7 +20998,6 @@
                 <w:sz w:val="28"/>
                 <w:szCs w:val="28"/>
               </w:rPr>
-              <w:lastRenderedPageBreak/>
               <w:t>Section 14 Para 56</w:t>
             </w:r>
           </w:p>
@@ -21495,6 +21392,7 @@
                 <w:cs/>
                 <w:lang w:bidi="ta-IN"/>
               </w:rPr>
+              <w:lastRenderedPageBreak/>
               <w:t>ஸ இ</w:t>
             </w:r>
             <w:r>
@@ -21671,6 +21569,7 @@
                 <w:cs/>
                 <w:lang w:bidi="ta-IN"/>
               </w:rPr>
+              <w:lastRenderedPageBreak/>
               <w:t>ஸ</w:t>
             </w:r>
             <w:r>
@@ -21805,6 +21704,7 @@
                 <w:cs/>
                 <w:lang w:bidi="ta-IN"/>
               </w:rPr>
+              <w:lastRenderedPageBreak/>
               <w:t>ஸ இ</w:t>
             </w:r>
             <w:r>
@@ -21962,6 +21862,7 @@
                 <w:cs/>
                 <w:lang w:bidi="ta-IN"/>
               </w:rPr>
+              <w:lastRenderedPageBreak/>
               <w:t xml:space="preserve">Section </w:t>
             </w:r>
             <w:r>
@@ -22466,7 +22367,7 @@
 </file>
 
 <file path=word/endnotes.xml><?xml version="1.0" encoding="utf-8"?>
-<w:endnotes xmlns:wpc="http://schemas.microsoft.com/office/word/2010/wordprocessingCanvas" xmlns:cx="http://schemas.microsoft.com/office/drawing/2014/chartex" xmlns:cx1="http://schemas.microsoft.com/office/drawing/2015/9/8/chartex" xmlns:mc="http://schemas.openxmlformats.org/markup-compatibility/2006" xmlns:o="urn:schemas-microsoft-com:office:office" xmlns:r="http://schemas.openxmlformats.org/officeDocument/2006/relationships" xmlns:m="http://schemas.openxmlformats.org/officeDocument/2006/math" xmlns:v="urn:schemas-microsoft-com:vml" xmlns:wp14="http://schemas.microsoft.com/office/word/2010/wordprocessingDrawing" xmlns:wp="http://schemas.openxmlformats.org/drawingml/2006/wordprocessingDrawing" xmlns:w10="urn:schemas-microsoft-com:office:word" xmlns:w="http://schemas.openxmlformats.org/wordprocessingml/2006/main" xmlns:w14="http://schemas.microsoft.com/office/word/2010/wordml" xmlns:w15="http://schemas.microsoft.com/office/word/2012/wordml" xmlns:w16se="http://schemas.microsoft.com/office/word/2015/wordml/symex" xmlns:wpg="http://schemas.microsoft.com/office/word/2010/wordprocessingGroup" xmlns:wpi="http://schemas.microsoft.com/office/word/2010/wordprocessingInk" xmlns:wne="http://schemas.microsoft.com/office/word/2006/wordml" xmlns:wps="http://schemas.microsoft.com/office/word/2010/wordprocessingShape" mc:Ignorable="w14 w15 w16se wp14">
+<w:endnotes xmlns:wpc="http://schemas.microsoft.com/office/word/2010/wordprocessingCanvas" xmlns:cx="http://schemas.microsoft.com/office/drawing/2014/chartex" xmlns:cx1="http://schemas.microsoft.com/office/drawing/2015/9/8/chartex" xmlns:cx2="http://schemas.microsoft.com/office/drawing/2015/10/21/chartex" xmlns:cx3="http://schemas.microsoft.com/office/drawing/2016/5/9/chartex" xmlns:cx4="http://schemas.microsoft.com/office/drawing/2016/5/10/chartex" xmlns:cx5="http://schemas.microsoft.com/office/drawing/2016/5/11/chartex" xmlns:cx6="http://schemas.microsoft.com/office/drawing/2016/5/12/chartex" xmlns:cx7="http://schemas.microsoft.com/office/drawing/2016/5/13/chartex" xmlns:cx8="http://schemas.microsoft.com/office/drawing/2016/5/14/chartex" xmlns:mc="http://schemas.openxmlformats.org/markup-compatibility/2006" xmlns:aink="http://schemas.microsoft.com/office/drawing/2016/ink" xmlns:am3d="http://schemas.microsoft.com/office/drawing/2017/model3d" xmlns:o="urn:schemas-microsoft-com:office:office" xmlns:oel="http://schemas.microsoft.com/office/2019/extlst" xmlns:r="http://schemas.openxmlformats.org/officeDocument/2006/relationships" xmlns:m="http://schemas.openxmlformats.org/officeDocument/2006/math" xmlns:v="urn:schemas-microsoft-com:vml" xmlns:wp14="http://schemas.microsoft.com/office/word/2010/wordprocessingDrawing" xmlns:wp="http://schemas.openxmlformats.org/drawingml/2006/wordprocessingDrawing" xmlns:w10="urn:schemas-microsoft-com:office:word" xmlns:w="http://schemas.openxmlformats.org/wordprocessingml/2006/main" xmlns:w14="http://schemas.microsoft.com/office/word/2010/wordml" xmlns:w15="http://schemas.microsoft.com/office/word/2012/wordml" xmlns:w16cex="http://schemas.microsoft.com/office/word/2018/wordml/cex" xmlns:w16cid="http://schemas.microsoft.com/office/word/2016/wordml/cid" xmlns:w16="http://schemas.microsoft.com/office/word/2018/wordml" xmlns:w16sdtdh="http://schemas.microsoft.com/office/word/2020/wordml/sdtdatahash" xmlns:w16se="http://schemas.microsoft.com/office/word/2015/wordml/symex" xmlns:wpg="http://schemas.microsoft.com/office/word/2010/wordprocessingGroup" xmlns:wpi="http://schemas.microsoft.com/office/word/2010/wordprocessingInk" xmlns:wne="http://schemas.microsoft.com/office/word/2006/wordml" xmlns:wps="http://schemas.microsoft.com/office/word/2010/wordprocessingShape" mc:Ignorable="w14 w15 w16se w16cid w16 w16cex w16sdtdh wp14">
   <w:endnote w:type="separator" w:id="-1">
     <w:p>
       <w:pPr>
@@ -22491,13 +22392,14 @@
 </file>
 
 <file path=word/footer1.xml><?xml version="1.0" encoding="utf-8"?>
-<w:ftr xmlns:wpc="http://schemas.microsoft.com/office/word/2010/wordprocessingCanvas" xmlns:cx="http://schemas.microsoft.com/office/drawing/2014/chartex" xmlns:cx1="http://schemas.microsoft.com/office/drawing/2015/9/8/chartex" xmlns:mc="http://schemas.openxmlformats.org/markup-compatibility/2006" xmlns:o="urn:schemas-microsoft-com:office:office" xmlns:r="http://schemas.openxmlformats.org/officeDocument/2006/relationships" xmlns:m="http://schemas.openxmlformats.org/officeDocument/2006/math" xmlns:v="urn:schemas-microsoft-com:vml" xmlns:wp14="http://schemas.microsoft.com/office/word/2010/wordprocessingDrawing" xmlns:wp="http://schemas.openxmlformats.org/drawingml/2006/wordprocessingDrawing" xmlns:w10="urn:schemas-microsoft-com:office:word" xmlns:w="http://schemas.openxmlformats.org/wordprocessingml/2006/main" xmlns:w14="http://schemas.microsoft.com/office/word/2010/wordml" xmlns:w15="http://schemas.microsoft.com/office/word/2012/wordml" xmlns:w16se="http://schemas.microsoft.com/office/word/2015/wordml/symex" xmlns:wpg="http://schemas.microsoft.com/office/word/2010/wordprocessingGroup" xmlns:wpi="http://schemas.microsoft.com/office/word/2010/wordprocessingInk" xmlns:wne="http://schemas.microsoft.com/office/word/2006/wordml" xmlns:wps="http://schemas.microsoft.com/office/word/2010/wordprocessingShape" mc:Ignorable="w14 w15 w16se wp14">
+<w:ftr xmlns:wpc="http://schemas.microsoft.com/office/word/2010/wordprocessingCanvas" xmlns:cx="http://schemas.microsoft.com/office/drawing/2014/chartex" xmlns:cx1="http://schemas.microsoft.com/office/drawing/2015/9/8/chartex" xmlns:cx2="http://schemas.microsoft.com/office/drawing/2015/10/21/chartex" xmlns:cx3="http://schemas.microsoft.com/office/drawing/2016/5/9/chartex" xmlns:cx4="http://schemas.microsoft.com/office/drawing/2016/5/10/chartex" xmlns:cx5="http://schemas.microsoft.com/office/drawing/2016/5/11/chartex" xmlns:cx6="http://schemas.microsoft.com/office/drawing/2016/5/12/chartex" xmlns:cx7="http://schemas.microsoft.com/office/drawing/2016/5/13/chartex" xmlns:cx8="http://schemas.microsoft.com/office/drawing/2016/5/14/chartex" xmlns:mc="http://schemas.openxmlformats.org/markup-compatibility/2006" xmlns:aink="http://schemas.microsoft.com/office/drawing/2016/ink" xmlns:am3d="http://schemas.microsoft.com/office/drawing/2017/model3d" xmlns:o="urn:schemas-microsoft-com:office:office" xmlns:oel="http://schemas.microsoft.com/office/2019/extlst" xmlns:r="http://schemas.openxmlformats.org/officeDocument/2006/relationships" xmlns:m="http://schemas.openxmlformats.org/officeDocument/2006/math" xmlns:v="urn:schemas-microsoft-com:vml" xmlns:wp14="http://schemas.microsoft.com/office/word/2010/wordprocessingDrawing" xmlns:wp="http://schemas.openxmlformats.org/drawingml/2006/wordprocessingDrawing" xmlns:w10="urn:schemas-microsoft-com:office:word" xmlns:w="http://schemas.openxmlformats.org/wordprocessingml/2006/main" xmlns:w14="http://schemas.microsoft.com/office/word/2010/wordml" xmlns:w15="http://schemas.microsoft.com/office/word/2012/wordml" xmlns:w16cex="http://schemas.microsoft.com/office/word/2018/wordml/cex" xmlns:w16cid="http://schemas.microsoft.com/office/word/2016/wordml/cid" xmlns:w16="http://schemas.microsoft.com/office/word/2018/wordml" xmlns:w16sdtdh="http://schemas.microsoft.com/office/word/2020/wordml/sdtdatahash" xmlns:w16se="http://schemas.microsoft.com/office/word/2015/wordml/symex" xmlns:wpg="http://schemas.microsoft.com/office/word/2010/wordprocessingGroup" xmlns:wpi="http://schemas.microsoft.com/office/word/2010/wordprocessingInk" xmlns:wne="http://schemas.microsoft.com/office/word/2006/wordml" xmlns:wps="http://schemas.microsoft.com/office/word/2010/wordprocessingShape" mc:Ignorable="w14 w15 w16se w16cid w16 w16cex w16sdtdh wp14">
   <w:p>
     <w:pPr>
       <w:pStyle w:val="Footer"/>
       <w:pBdr>
         <w:top w:val="single" w:sz="4" w:space="1" w:color="auto"/>
       </w:pBdr>
+      <w:jc w:val="right"/>
       <w:rPr>
         <w:sz w:val="28"/>
         <w:szCs w:val="28"/>
@@ -22546,6 +22448,15 @@
         <w:szCs w:val="28"/>
       </w:rPr>
       <w:tab/>
+    </w:r>
+    <w:r>
+      <w:rPr>
+        <w:b/>
+        <w:bCs/>
+        <w:sz w:val="28"/>
+        <w:szCs w:val="28"/>
+      </w:rPr>
+      <w:t xml:space="preserve">       </w:t>
     </w:r>
     <w:r>
       <w:rPr>
@@ -22638,12 +22549,13 @@
 </file>
 
 <file path=word/footer2.xml><?xml version="1.0" encoding="utf-8"?>
-<w:ftr xmlns:wpc="http://schemas.microsoft.com/office/word/2010/wordprocessingCanvas" xmlns:cx="http://schemas.microsoft.com/office/drawing/2014/chartex" xmlns:cx1="http://schemas.microsoft.com/office/drawing/2015/9/8/chartex" xmlns:mc="http://schemas.openxmlformats.org/markup-compatibility/2006" xmlns:o="urn:schemas-microsoft-com:office:office" xmlns:r="http://schemas.openxmlformats.org/officeDocument/2006/relationships" xmlns:m="http://schemas.openxmlformats.org/officeDocument/2006/math" xmlns:v="urn:schemas-microsoft-com:vml" xmlns:wp14="http://schemas.microsoft.com/office/word/2010/wordprocessingDrawing" xmlns:wp="http://schemas.openxmlformats.org/drawingml/2006/wordprocessingDrawing" xmlns:w10="urn:schemas-microsoft-com:office:word" xmlns:w="http://schemas.openxmlformats.org/wordprocessingml/2006/main" xmlns:w14="http://schemas.microsoft.com/office/word/2010/wordml" xmlns:w15="http://schemas.microsoft.com/office/word/2012/wordml" xmlns:w16se="http://schemas.microsoft.com/office/word/2015/wordml/symex" xmlns:wpg="http://schemas.microsoft.com/office/word/2010/wordprocessingGroup" xmlns:wpi="http://schemas.microsoft.com/office/word/2010/wordprocessingInk" xmlns:wne="http://schemas.microsoft.com/office/word/2006/wordml" xmlns:wps="http://schemas.microsoft.com/office/word/2010/wordprocessingShape" mc:Ignorable="w14 w15 w16se wp14">
+<w:ftr xmlns:wpc="http://schemas.microsoft.com/office/word/2010/wordprocessingCanvas" xmlns:cx="http://schemas.microsoft.com/office/drawing/2014/chartex" xmlns:cx1="http://schemas.microsoft.com/office/drawing/2015/9/8/chartex" xmlns:cx2="http://schemas.microsoft.com/office/drawing/2015/10/21/chartex" xmlns:cx3="http://schemas.microsoft.com/office/drawing/2016/5/9/chartex" xmlns:cx4="http://schemas.microsoft.com/office/drawing/2016/5/10/chartex" xmlns:cx5="http://schemas.microsoft.com/office/drawing/2016/5/11/chartex" xmlns:cx6="http://schemas.microsoft.com/office/drawing/2016/5/12/chartex" xmlns:cx7="http://schemas.microsoft.com/office/drawing/2016/5/13/chartex" xmlns:cx8="http://schemas.microsoft.com/office/drawing/2016/5/14/chartex" xmlns:mc="http://schemas.openxmlformats.org/markup-compatibility/2006" xmlns:aink="http://schemas.microsoft.com/office/drawing/2016/ink" xmlns:am3d="http://schemas.microsoft.com/office/drawing/2017/model3d" xmlns:o="urn:schemas-microsoft-com:office:office" xmlns:oel="http://schemas.microsoft.com/office/2019/extlst" xmlns:r="http://schemas.openxmlformats.org/officeDocument/2006/relationships" xmlns:m="http://schemas.openxmlformats.org/officeDocument/2006/math" xmlns:v="urn:schemas-microsoft-com:vml" xmlns:wp14="http://schemas.microsoft.com/office/word/2010/wordprocessingDrawing" xmlns:wp="http://schemas.openxmlformats.org/drawingml/2006/wordprocessingDrawing" xmlns:w10="urn:schemas-microsoft-com:office:word" xmlns:w="http://schemas.openxmlformats.org/wordprocessingml/2006/main" xmlns:w14="http://schemas.microsoft.com/office/word/2010/wordml" xmlns:w15="http://schemas.microsoft.com/office/word/2012/wordml" xmlns:w16cex="http://schemas.microsoft.com/office/word/2018/wordml/cex" xmlns:w16cid="http://schemas.microsoft.com/office/word/2016/wordml/cid" xmlns:w16="http://schemas.microsoft.com/office/word/2018/wordml" xmlns:w16sdtdh="http://schemas.microsoft.com/office/word/2020/wordml/sdtdatahash" xmlns:w16se="http://schemas.microsoft.com/office/word/2015/wordml/symex" xmlns:wpg="http://schemas.microsoft.com/office/word/2010/wordprocessingGroup" xmlns:wpi="http://schemas.microsoft.com/office/word/2010/wordprocessingInk" xmlns:wne="http://schemas.microsoft.com/office/word/2006/wordml" xmlns:wps="http://schemas.microsoft.com/office/word/2010/wordprocessingShape" mc:Ignorable="w14 w15 w16se w16cid w16 w16cex w16sdtdh wp14">
   <w:p>
     <w:pPr>
       <w:pBdr>
         <w:top w:val="single" w:sz="4" w:space="1" w:color="auto"/>
       </w:pBdr>
+      <w:jc w:val="right"/>
       <w:rPr>
         <w:b/>
         <w:bCs/>
@@ -22725,6 +22637,9 @@
     </w:r>
     <w:r>
       <w:tab/>
+    </w:r>
+    <w:r>
+      <w:t xml:space="preserve">                   </w:t>
     </w:r>
     <w:r>
       <w:tab/>
@@ -22833,7 +22748,7 @@
 </file>
 
 <file path=word/footnotes.xml><?xml version="1.0" encoding="utf-8"?>
-<w:footnotes xmlns:wpc="http://schemas.microsoft.com/office/word/2010/wordprocessingCanvas" xmlns:cx="http://schemas.microsoft.com/office/drawing/2014/chartex" xmlns:cx1="http://schemas.microsoft.com/office/drawing/2015/9/8/chartex" xmlns:mc="http://schemas.openxmlformats.org/markup-compatibility/2006" xmlns:o="urn:schemas-microsoft-com:office:office" xmlns:r="http://schemas.openxmlformats.org/officeDocument/2006/relationships" xmlns:m="http://schemas.openxmlformats.org/officeDocument/2006/math" xmlns:v="urn:schemas-microsoft-com:vml" xmlns:wp14="http://schemas.microsoft.com/office/word/2010/wordprocessingDrawing" xmlns:wp="http://schemas.openxmlformats.org/drawingml/2006/wordprocessingDrawing" xmlns:w10="urn:schemas-microsoft-com:office:word" xmlns:w="http://schemas.openxmlformats.org/wordprocessingml/2006/main" xmlns:w14="http://schemas.microsoft.com/office/word/2010/wordml" xmlns:w15="http://schemas.microsoft.com/office/word/2012/wordml" xmlns:w16se="http://schemas.microsoft.com/office/word/2015/wordml/symex" xmlns:wpg="http://schemas.microsoft.com/office/word/2010/wordprocessingGroup" xmlns:wpi="http://schemas.microsoft.com/office/word/2010/wordprocessingInk" xmlns:wne="http://schemas.microsoft.com/office/word/2006/wordml" xmlns:wps="http://schemas.microsoft.com/office/word/2010/wordprocessingShape" mc:Ignorable="w14 w15 w16se wp14">
+<w:footnotes xmlns:wpc="http://schemas.microsoft.com/office/word/2010/wordprocessingCanvas" xmlns:cx="http://schemas.microsoft.com/office/drawing/2014/chartex" xmlns:cx1="http://schemas.microsoft.com/office/drawing/2015/9/8/chartex" xmlns:cx2="http://schemas.microsoft.com/office/drawing/2015/10/21/chartex" xmlns:cx3="http://schemas.microsoft.com/office/drawing/2016/5/9/chartex" xmlns:cx4="http://schemas.microsoft.com/office/drawing/2016/5/10/chartex" xmlns:cx5="http://schemas.microsoft.com/office/drawing/2016/5/11/chartex" xmlns:cx6="http://schemas.microsoft.com/office/drawing/2016/5/12/chartex" xmlns:cx7="http://schemas.microsoft.com/office/drawing/2016/5/13/chartex" xmlns:cx8="http://schemas.microsoft.com/office/drawing/2016/5/14/chartex" xmlns:mc="http://schemas.openxmlformats.org/markup-compatibility/2006" xmlns:aink="http://schemas.microsoft.com/office/drawing/2016/ink" xmlns:am3d="http://schemas.microsoft.com/office/drawing/2017/model3d" xmlns:o="urn:schemas-microsoft-com:office:office" xmlns:oel="http://schemas.microsoft.com/office/2019/extlst" xmlns:r="http://schemas.openxmlformats.org/officeDocument/2006/relationships" xmlns:m="http://schemas.openxmlformats.org/officeDocument/2006/math" xmlns:v="urn:schemas-microsoft-com:vml" xmlns:wp14="http://schemas.microsoft.com/office/word/2010/wordprocessingDrawing" xmlns:wp="http://schemas.openxmlformats.org/drawingml/2006/wordprocessingDrawing" xmlns:w10="urn:schemas-microsoft-com:office:word" xmlns:w="http://schemas.openxmlformats.org/wordprocessingml/2006/main" xmlns:w14="http://schemas.microsoft.com/office/word/2010/wordml" xmlns:w15="http://schemas.microsoft.com/office/word/2012/wordml" xmlns:w16cex="http://schemas.microsoft.com/office/word/2018/wordml/cex" xmlns:w16cid="http://schemas.microsoft.com/office/word/2016/wordml/cid" xmlns:w16="http://schemas.microsoft.com/office/word/2018/wordml" xmlns:w16sdtdh="http://schemas.microsoft.com/office/word/2020/wordml/sdtdatahash" xmlns:w16se="http://schemas.microsoft.com/office/word/2015/wordml/symex" xmlns:wpg="http://schemas.microsoft.com/office/word/2010/wordprocessingGroup" xmlns:wpi="http://schemas.microsoft.com/office/word/2010/wordprocessingInk" xmlns:wne="http://schemas.microsoft.com/office/word/2006/wordml" xmlns:wps="http://schemas.microsoft.com/office/word/2010/wordprocessingShape" mc:Ignorable="w14 w15 w16se w16cid w16 w16cex w16sdtdh wp14">
   <w:footnote w:type="separator" w:id="-1">
     <w:p>
       <w:pPr>
@@ -22858,7 +22773,7 @@
 </file>
 
 <file path=word/header1.xml><?xml version="1.0" encoding="utf-8"?>
-<w:hdr xmlns:wpc="http://schemas.microsoft.com/office/word/2010/wordprocessingCanvas" xmlns:cx="http://schemas.microsoft.com/office/drawing/2014/chartex" xmlns:cx1="http://schemas.microsoft.com/office/drawing/2015/9/8/chartex" xmlns:mc="http://schemas.openxmlformats.org/markup-compatibility/2006" xmlns:o="urn:schemas-microsoft-com:office:office" xmlns:r="http://schemas.openxmlformats.org/officeDocument/2006/relationships" xmlns:m="http://schemas.openxmlformats.org/officeDocument/2006/math" xmlns:v="urn:schemas-microsoft-com:vml" xmlns:wp14="http://schemas.microsoft.com/office/word/2010/wordprocessingDrawing" xmlns:wp="http://schemas.openxmlformats.org/drawingml/2006/wordprocessingDrawing" xmlns:w10="urn:schemas-microsoft-com:office:word" xmlns:w="http://schemas.openxmlformats.org/wordprocessingml/2006/main" xmlns:w14="http://schemas.microsoft.com/office/word/2010/wordml" xmlns:w15="http://schemas.microsoft.com/office/word/2012/wordml" xmlns:w16se="http://schemas.microsoft.com/office/word/2015/wordml/symex" xmlns:wpg="http://schemas.microsoft.com/office/word/2010/wordprocessingGroup" xmlns:wpi="http://schemas.microsoft.com/office/word/2010/wordprocessingInk" xmlns:wne="http://schemas.microsoft.com/office/word/2006/wordml" xmlns:wps="http://schemas.microsoft.com/office/word/2010/wordprocessingShape" mc:Ignorable="w14 w15 w16se wp14">
+<w:hdr xmlns:wpc="http://schemas.microsoft.com/office/word/2010/wordprocessingCanvas" xmlns:cx="http://schemas.microsoft.com/office/drawing/2014/chartex" xmlns:cx1="http://schemas.microsoft.com/office/drawing/2015/9/8/chartex" xmlns:cx2="http://schemas.microsoft.com/office/drawing/2015/10/21/chartex" xmlns:cx3="http://schemas.microsoft.com/office/drawing/2016/5/9/chartex" xmlns:cx4="http://schemas.microsoft.com/office/drawing/2016/5/10/chartex" xmlns:cx5="http://schemas.microsoft.com/office/drawing/2016/5/11/chartex" xmlns:cx6="http://schemas.microsoft.com/office/drawing/2016/5/12/chartex" xmlns:cx7="http://schemas.microsoft.com/office/drawing/2016/5/13/chartex" xmlns:cx8="http://schemas.microsoft.com/office/drawing/2016/5/14/chartex" xmlns:mc="http://schemas.openxmlformats.org/markup-compatibility/2006" xmlns:aink="http://schemas.microsoft.com/office/drawing/2016/ink" xmlns:am3d="http://schemas.microsoft.com/office/drawing/2017/model3d" xmlns:o="urn:schemas-microsoft-com:office:office" xmlns:oel="http://schemas.microsoft.com/office/2019/extlst" xmlns:r="http://schemas.openxmlformats.org/officeDocument/2006/relationships" xmlns:m="http://schemas.openxmlformats.org/officeDocument/2006/math" xmlns:v="urn:schemas-microsoft-com:vml" xmlns:wp14="http://schemas.microsoft.com/office/word/2010/wordprocessingDrawing" xmlns:wp="http://schemas.openxmlformats.org/drawingml/2006/wordprocessingDrawing" xmlns:w10="urn:schemas-microsoft-com:office:word" xmlns:w="http://schemas.openxmlformats.org/wordprocessingml/2006/main" xmlns:w14="http://schemas.microsoft.com/office/word/2010/wordml" xmlns:w15="http://schemas.microsoft.com/office/word/2012/wordml" xmlns:w16cex="http://schemas.microsoft.com/office/word/2018/wordml/cex" xmlns:w16cid="http://schemas.microsoft.com/office/word/2016/wordml/cid" xmlns:w16="http://schemas.microsoft.com/office/word/2018/wordml" xmlns:w16sdtdh="http://schemas.microsoft.com/office/word/2020/wordml/sdtdatahash" xmlns:w16se="http://schemas.microsoft.com/office/word/2015/wordml/symex" xmlns:wpg="http://schemas.microsoft.com/office/word/2010/wordprocessingGroup" xmlns:wpi="http://schemas.microsoft.com/office/word/2010/wordprocessingInk" xmlns:wne="http://schemas.microsoft.com/office/word/2006/wordml" xmlns:wps="http://schemas.microsoft.com/office/word/2010/wordprocessingShape" mc:Ignorable="w14 w15 w16se w16cid w16 w16cex w16sdtdh wp14">
   <w:p>
     <w:pPr>
       <w:pStyle w:val="Header"/>
@@ -22871,7 +22786,7 @@
 </file>
 
 <file path=word/styles.xml><?xml version="1.0" encoding="utf-8"?>
-<w:styles xmlns:mc="http://schemas.openxmlformats.org/markup-compatibility/2006" xmlns:r="http://schemas.openxmlformats.org/officeDocument/2006/relationships" xmlns:w="http://schemas.openxmlformats.org/wordprocessingml/2006/main" xmlns:w14="http://schemas.microsoft.com/office/word/2010/wordml" xmlns:w15="http://schemas.microsoft.com/office/word/2012/wordml" xmlns:w16se="http://schemas.microsoft.com/office/word/2015/wordml/symex" mc:Ignorable="w14 w15 w16se">
+<w:styles xmlns:mc="http://schemas.openxmlformats.org/markup-compatibility/2006" xmlns:r="http://schemas.openxmlformats.org/officeDocument/2006/relationships" xmlns:w="http://schemas.openxmlformats.org/wordprocessingml/2006/main" xmlns:w14="http://schemas.microsoft.com/office/word/2010/wordml" xmlns:w15="http://schemas.microsoft.com/office/word/2012/wordml" xmlns:w16cex="http://schemas.microsoft.com/office/word/2018/wordml/cex" xmlns:w16cid="http://schemas.microsoft.com/office/word/2016/wordml/cid" xmlns:w16="http://schemas.microsoft.com/office/word/2018/wordml" xmlns:w16sdtdh="http://schemas.microsoft.com/office/word/2020/wordml/sdtdatahash" xmlns:w16se="http://schemas.microsoft.com/office/word/2015/wordml/symex" mc:Ignorable="w14 w15 w16se w16cid w16 w16cex w16sdtdh">
   <w:docDefaults>
     <w:rPrDefault>
       <w:rPr>
@@ -22881,7 +22796,7 @@
     </w:rPrDefault>
     <w:pPrDefault/>
   </w:docDefaults>
-  <w:latentStyles w:defLockedState="0" w:defUIPriority="99" w:defSemiHidden="0" w:defUnhideWhenUsed="0" w:defQFormat="0" w:count="371">
+  <w:latentStyles w:defLockedState="0" w:defUIPriority="99" w:defSemiHidden="0" w:defUnhideWhenUsed="0" w:defQFormat="0" w:count="376">
     <w:lsdException w:name="Normal" w:uiPriority="0" w:qFormat="1"/>
     <w:lsdException w:name="heading 1" w:uiPriority="9" w:qFormat="1"/>
     <w:lsdException w:name="heading 2" w:semiHidden="1" w:uiPriority="9" w:unhideWhenUsed="1" w:qFormat="1"/>
@@ -22987,7 +22902,6 @@
     <w:lsdException w:name="HTML Sample" w:semiHidden="1" w:unhideWhenUsed="1"/>
     <w:lsdException w:name="HTML Typewriter" w:semiHidden="1" w:unhideWhenUsed="1"/>
     <w:lsdException w:name="HTML Variable" w:semiHidden="1" w:unhideWhenUsed="1"/>
-    <w:lsdException w:name="Normal Table" w:semiHidden="1" w:unhideWhenUsed="1"/>
     <w:lsdException w:name="annotation subject" w:semiHidden="1" w:unhideWhenUsed="1"/>
     <w:lsdException w:name="No List" w:semiHidden="1" w:unhideWhenUsed="1"/>
     <w:lsdException w:name="Outline List 1" w:semiHidden="1" w:unhideWhenUsed="1"/>
@@ -23030,11 +22944,8 @@
     <w:lsdException w:name="Table Contemporary" w:semiHidden="1" w:unhideWhenUsed="1"/>
     <w:lsdException w:name="Table Elegant" w:semiHidden="1" w:unhideWhenUsed="1"/>
     <w:lsdException w:name="Table Professional" w:semiHidden="1" w:unhideWhenUsed="1"/>
-    <w:lsdException w:name="Table Subtle 1" w:semiHidden="1" w:unhideWhenUsed="1"/>
     <w:lsdException w:name="Table Subtle 2" w:semiHidden="1" w:unhideWhenUsed="1"/>
     <w:lsdException w:name="Table Web 1" w:semiHidden="1" w:unhideWhenUsed="1"/>
-    <w:lsdException w:name="Table Web 2" w:semiHidden="1" w:unhideWhenUsed="1"/>
-    <w:lsdException w:name="Table Web 3" w:semiHidden="1" w:unhideWhenUsed="1"/>
     <w:lsdException w:name="Balloon Text" w:semiHidden="1" w:unhideWhenUsed="1"/>
     <w:lsdException w:name="Table Grid" w:uiPriority="59"/>
     <w:lsdException w:name="Table Theme" w:semiHidden="1" w:unhideWhenUsed="1"/>
@@ -23253,6 +23164,11 @@
     <w:lsdException w:name="List Table 5 Dark Accent 6" w:uiPriority="50"/>
     <w:lsdException w:name="List Table 6 Colorful Accent 6" w:uiPriority="51"/>
     <w:lsdException w:name="List Table 7 Colorful Accent 6" w:uiPriority="52"/>
+    <w:lsdException w:name="Mention" w:semiHidden="1" w:unhideWhenUsed="1"/>
+    <w:lsdException w:name="Smart Hyperlink" w:semiHidden="1" w:unhideWhenUsed="1"/>
+    <w:lsdException w:name="Hashtag" w:semiHidden="1" w:unhideWhenUsed="1"/>
+    <w:lsdException w:name="Unresolved Mention" w:semiHidden="1" w:unhideWhenUsed="1"/>
+    <w:lsdException w:name="Smart Link" w:semiHidden="1" w:unhideWhenUsed="1"/>
   </w:latentStyles>
   <w:style w:type="paragraph" w:default="1" w:styleId="Normal">
     <w:name w:val="Normal"/>

</xml_diff>